<commit_message>
changing table of contents
</commit_message>
<xml_diff>
--- a/Dokumente/Deckblatt.docx
+++ b/Dokumente/Deckblatt.docx
@@ -649,67 +649,9 @@
               <w:spacing w:line="160" w:lineRule="atLeast"/>
               <w:rPr>
                 <w:rFonts w:cs="Arial"/>
-                <w:b/>
-              </w:rPr>
-            </w:pPr>
-            <w:r>
-              <w:rPr>
-                <w:rFonts w:cs="Arial"/>
-                <w:b/>
-              </w:rPr>
-              <w:t>E</w:t>
-            </w:r>
-            <w:r>
-              <w:rPr>
-                <w:rFonts w:cs="Arial"/>
-                <w:b/>
-              </w:rPr>
-              <w:t>xterne Partner</w:t>
-            </w:r>
-            <w:r>
-              <w:rPr>
-                <w:rFonts w:cs="Arial"/>
-                <w:b/>
-              </w:rPr>
-              <w:t>schaft</w:t>
-            </w:r>
-            <w:r>
-              <w:rPr>
-                <w:rFonts w:cs="Arial"/>
-                <w:b/>
-              </w:rPr>
-              <w:t>:</w:t>
-            </w:r>
-          </w:p>
-          <w:p>
-            <w:pPr>
-              <w:spacing w:line="160" w:lineRule="atLeast"/>
-              <w:rPr>
-                <w:rFonts w:cs="Arial"/>
                 <w:i/>
               </w:rPr>
             </w:pPr>
-            <w:r>
-              <w:rPr>
-                <w:rFonts w:cs="Arial"/>
-                <w:i/>
-              </w:rPr>
-              <w:t xml:space="preserve">Name der </w:t>
-            </w:r>
-            <w:r>
-              <w:rPr>
-                <w:rFonts w:cs="Arial"/>
-                <w:i/>
-              </w:rPr>
-              <w:t>Organisation</w:t>
-            </w:r>
-            <w:r>
-              <w:rPr>
-                <w:rFonts w:cs="Arial"/>
-                <w:i/>
-              </w:rPr>
-              <w:t xml:space="preserve"> bzw. des/der Auftraggebenden</w:t>
-            </w:r>
           </w:p>
         </w:tc>
         <w:tc>
@@ -1944,26 +1886,6 @@
 </file>
 
 <file path=customXml/item1.xml><?xml version="1.0" encoding="utf-8"?>
-<p:properties xmlns:p="http://schemas.microsoft.com/office/2006/metadata/properties" xmlns:xsi="http://www.w3.org/2001/XMLSchema-instance" xmlns:pc="http://schemas.microsoft.com/office/infopath/2007/PartnerControls">
-  <documentManagement>
-    <TaxCatchAll xmlns="e24c6b49-22b0-432b-8f70-a22e35ddd2e3" xsi:nil="true"/>
-    <lcf76f155ced4ddcb4097134ff3c332f xmlns="1555992c-77b9-4a88-bd84-941c149a58f8">
-      <Terms xmlns="http://schemas.microsoft.com/office/infopath/2007/PartnerControls"/>
-    </lcf76f155ced4ddcb4097134ff3c332f>
-  </documentManagement>
-</p:properties>
-</file>
-
-<file path=customXml/item2.xml><?xml version="1.0" encoding="utf-8"?>
-<?mso-contentType ?>
-<FormTemplates xmlns="http://schemas.microsoft.com/sharepoint/v3/contenttype/forms">
-  <Display>DocumentLibraryForm</Display>
-  <Edit>DocumentLibraryForm</Edit>
-  <New>DocumentLibraryForm</New>
-</FormTemplates>
-</file>
-
-<file path=customXml/item3.xml><?xml version="1.0" encoding="utf-8"?>
 <ct:contentTypeSchema xmlns:ct="http://schemas.microsoft.com/office/2006/metadata/contentType" xmlns:ma="http://schemas.microsoft.com/office/2006/metadata/properties/metaAttributes" ct:_="" ma:_="" ma:contentTypeName="Dokument" ma:contentTypeID="0x01010049E06595482FA145972409268EFBEF69" ma:contentTypeVersion="12" ma:contentTypeDescription="Ein neues Dokument erstellen." ma:contentTypeScope="" ma:versionID="7735cd0ecbfd060c8c25a5cb30b1b02c">
   <xsd:schema xmlns:xsd="http://www.w3.org/2001/XMLSchema" xmlns:xs="http://www.w3.org/2001/XMLSchema" xmlns:p="http://schemas.microsoft.com/office/2006/metadata/properties" xmlns:ns2="1555992c-77b9-4a88-bd84-941c149a58f8" xmlns:ns3="e24c6b49-22b0-432b-8f70-a22e35ddd2e3" targetNamespace="http://schemas.microsoft.com/office/2006/metadata/properties" ma:root="true" ma:fieldsID="01010606abca9d3dd68901e8daf3c515" ns2:_="" ns3:_="">
     <xsd:import namespace="1555992c-77b9-4a88-bd84-941c149a58f8"/>
@@ -2180,26 +2102,27 @@
 </ct:contentTypeSchema>
 </file>
 
-<file path=customXml/itemProps1.xml><?xml version="1.0" encoding="utf-8"?>
-<ds:datastoreItem xmlns:ds="http://schemas.openxmlformats.org/officeDocument/2006/customXml" ds:itemID="{8A1FEE2B-EF13-4FDE-A866-B9450042BCCD}">
-  <ds:schemaRefs>
-    <ds:schemaRef ds:uri="http://schemas.microsoft.com/office/2006/metadata/properties"/>
-    <ds:schemaRef ds:uri="http://schemas.microsoft.com/office/infopath/2007/PartnerControls"/>
-    <ds:schemaRef ds:uri="e24c6b49-22b0-432b-8f70-a22e35ddd2e3"/>
-    <ds:schemaRef ds:uri="1555992c-77b9-4a88-bd84-941c149a58f8"/>
-  </ds:schemaRefs>
-</ds:datastoreItem>
+<file path=customXml/item2.xml><?xml version="1.0" encoding="utf-8"?>
+<?mso-contentType ?>
+<FormTemplates xmlns="http://schemas.microsoft.com/sharepoint/v3/contenttype/forms">
+  <Display>DocumentLibraryForm</Display>
+  <Edit>DocumentLibraryForm</Edit>
+  <New>DocumentLibraryForm</New>
+</FormTemplates>
 </file>
 
-<file path=customXml/itemProps2.xml><?xml version="1.0" encoding="utf-8"?>
-<ds:datastoreItem xmlns:ds="http://schemas.openxmlformats.org/officeDocument/2006/customXml" ds:itemID="{41594B33-2A7E-4221-9BB4-50539DDAF634}">
-  <ds:schemaRefs>
-    <ds:schemaRef ds:uri="http://schemas.microsoft.com/sharepoint/v3/contenttype/forms"/>
-  </ds:schemaRefs>
-</ds:datastoreItem>
+<file path=customXml/item3.xml><?xml version="1.0" encoding="utf-8"?>
+<p:properties xmlns:p="http://schemas.microsoft.com/office/2006/metadata/properties" xmlns:xsi="http://www.w3.org/2001/XMLSchema-instance" xmlns:pc="http://schemas.microsoft.com/office/infopath/2007/PartnerControls">
+  <documentManagement>
+    <TaxCatchAll xmlns="e24c6b49-22b0-432b-8f70-a22e35ddd2e3" xsi:nil="true"/>
+    <lcf76f155ced4ddcb4097134ff3c332f xmlns="1555992c-77b9-4a88-bd84-941c149a58f8">
+      <Terms xmlns="http://schemas.microsoft.com/office/infopath/2007/PartnerControls"/>
+    </lcf76f155ced4ddcb4097134ff3c332f>
+  </documentManagement>
+</p:properties>
 </file>
 
-<file path=customXml/itemProps3.xml><?xml version="1.0" encoding="utf-8"?>
+<file path=customXml/itemProps1.xml><?xml version="1.0" encoding="utf-8"?>
 <ds:datastoreItem xmlns:ds="http://schemas.openxmlformats.org/officeDocument/2006/customXml" ds:itemID="{D5CA1056-6BF5-4D26-A8EB-2C2A27C020E3}">
   <ds:schemaRefs>
     <ds:schemaRef ds:uri="http://schemas.microsoft.com/office/2006/metadata/contentType"/>
@@ -2216,4 +2139,23 @@
     <ds:schemaRef ds:uri="http://schemas.microsoft.com/internal/obd"/>
   </ds:schemaRefs>
 </ds:datastoreItem>
+</file>
+
+<file path=customXml/itemProps2.xml><?xml version="1.0" encoding="utf-8"?>
+<ds:datastoreItem xmlns:ds="http://schemas.openxmlformats.org/officeDocument/2006/customXml" ds:itemID="{41594B33-2A7E-4221-9BB4-50539DDAF634}">
+  <ds:schemaRefs>
+    <ds:schemaRef ds:uri="http://schemas.microsoft.com/sharepoint/v3/contenttype/forms"/>
+  </ds:schemaRefs>
+</ds:datastoreItem>
+</file>
+
+<file path=customXml/itemProps3.xml><?xml version="1.0" encoding="utf-8"?>
+<ds:datastoreItem xmlns:ds="http://schemas.openxmlformats.org/officeDocument/2006/customXml" ds:itemID="{8A1FEE2B-EF13-4FDE-A866-B9450042BCCD}">
+  <ds:schemaRefs>
+    <ds:schemaRef ds:uri="http://schemas.microsoft.com/office/2006/metadata/properties"/>
+    <ds:schemaRef ds:uri="http://schemas.microsoft.com/office/infopath/2007/PartnerControls"/>
+    <ds:schemaRef ds:uri="e24c6b49-22b0-432b-8f70-a22e35ddd2e3"/>
+    <ds:schemaRef ds:uri="1555992c-77b9-4a88-bd84-941c149a58f8"/>
+  </ds:schemaRefs>
+</ds:datastoreItem>
 </file>
</xml_diff>